<commit_message>
updated code and journal
</commit_message>
<xml_diff>
--- a/ME 0094 Journal.docx
+++ b/ME 0094 Journal.docx
@@ -465,15 +465,7 @@
         <w:t>A research group recently published a paper about making a custom</w:t>
       </w:r>
       <w:r>
-        <w:t xml:space="preserve">-made, soft, </w:t>
-      </w:r>
-      <w:proofErr w:type="spellStart"/>
-      <w:r>
-        <w:t>bistable</w:t>
-      </w:r>
-      <w:proofErr w:type="spellEnd"/>
-      <w:r>
-        <w:t xml:space="preserve"> valve to replace the hard solenoid valves: </w:t>
+        <w:t xml:space="preserve">-made, soft, bistable valve to replace the hard solenoid valves: </w:t>
       </w:r>
       <w:hyperlink r:id="rId11" w:history="1">
         <w:r>
@@ -932,13 +924,8 @@
         <w:t xml:space="preserve">Start designing </w:t>
       </w:r>
       <w:r>
-        <w:t xml:space="preserve">a non-LEGO version, give </w:t>
-      </w:r>
-      <w:proofErr w:type="spellStart"/>
-      <w:r>
-        <w:t>design&amp;BOM</w:t>
-      </w:r>
-      <w:proofErr w:type="spellEnd"/>
+        <w:t>a non-LEGO version, give design&amp;BOM</w:t>
+      </w:r>
     </w:p>
     <w:p/>
     <w:p/>
@@ -971,15 +958,7 @@
         </w:numPr>
       </w:pPr>
       <w:r>
-        <w:t xml:space="preserve">80% done with the </w:t>
-      </w:r>
-      <w:proofErr w:type="spellStart"/>
-      <w:r>
-        <w:t>Instructables</w:t>
-      </w:r>
-      <w:proofErr w:type="spellEnd"/>
-      <w:r>
-        <w:t xml:space="preserve"> on making the LEGO </w:t>
+        <w:t xml:space="preserve">80% done with the Instructables on making the LEGO </w:t>
       </w:r>
       <w:r>
         <w:t xml:space="preserve">syringe system. Still waiting to cast a successful soft actuator </w:t>
@@ -1260,7 +1239,7 @@
           <v:shape id="_x0000_i1025" type="#_x0000_t75" style="width:455.1pt;height:204.2pt" o:ole="">
             <v:imagedata r:id="rId18" o:title=""/>
           </v:shape>
-          <o:OLEObject Type="Embed" ProgID="Excel.Sheet.12" ShapeID="_x0000_i1025" DrawAspect="Content" ObjectID="_1647183336" r:id="rId19"/>
+          <o:OLEObject Type="Embed" ProgID="Excel.Sheet.12" ShapeID="_x0000_i1025" DrawAspect="Content" ObjectID="_1647327253" r:id="rId19"/>
         </w:object>
       </w:r>
     </w:p>
@@ -1467,15 +1446,7 @@
         </w:numPr>
       </w:pPr>
       <w:r>
-        <w:t xml:space="preserve">I was also trying to incorporate end stops to the </w:t>
-      </w:r>
-      <w:proofErr w:type="spellStart"/>
-      <w:r>
-        <w:t>bottom_housing</w:t>
-      </w:r>
-      <w:proofErr w:type="spellEnd"/>
-      <w:r>
-        <w:t xml:space="preserve"> model. Found this compact end stop module made for 3D printers, but will suit my purpose:</w:t>
+        <w:t>I was also trying to incorporate end stops to the bottom_housing model. Found this compact end stop module made for 3D printers, but will suit my purpose:</w:t>
       </w:r>
     </w:p>
     <w:p>
@@ -1771,15 +1742,7 @@
         </w:numPr>
       </w:pPr>
       <w:r>
-        <w:t xml:space="preserve">The end stop does not fit in the assembly the way </w:t>
-      </w:r>
-      <w:proofErr w:type="spellStart"/>
-      <w:r>
-        <w:t>id</w:t>
-      </w:r>
-      <w:proofErr w:type="spellEnd"/>
-      <w:r>
-        <w:t xml:space="preserve"> did in SolidWorks – the solder joints are thicker than my </w:t>
+        <w:t xml:space="preserve">The end stop does not fit in the assembly the way id did in SolidWorks – the solder joints are thicker than my </w:t>
       </w:r>
       <w:r>
         <w:t>estimation. Will have to make changes in the design, moving the module to another location</w:t>
@@ -1957,15 +1920,7 @@
         </w:numPr>
       </w:pPr>
       <w:r>
-        <w:t xml:space="preserve">Will need to decide between </w:t>
-      </w:r>
-      <w:proofErr w:type="spellStart"/>
-      <w:r>
-        <w:t>usb</w:t>
-      </w:r>
-      <w:proofErr w:type="spellEnd"/>
-      <w:r>
-        <w:t xml:space="preserve"> serial and I2C. Leaning towards I2C because the need to stack the modules together</w:t>
+        <w:t>Will need to decide between usb serial and I2C. Leaning towards I2C because the need to stack the modules together</w:t>
       </w:r>
       <w:r>
         <w:t>, and expand the possibility for advanced users to customize and integrate the system to their existing Arduino/hardware projects</w:t>
@@ -2424,15 +2379,7 @@
         </w:numPr>
       </w:pPr>
       <w:r>
-        <w:t xml:space="preserve">Advantage: compact and relatively cheap. Available on </w:t>
-      </w:r>
-      <w:proofErr w:type="spellStart"/>
-      <w:r>
-        <w:t>digikey</w:t>
-      </w:r>
-      <w:proofErr w:type="spellEnd"/>
-      <w:r>
-        <w:t xml:space="preserve"> as an SMD part. </w:t>
+        <w:t xml:space="preserve">Advantage: compact and relatively cheap. Available on digikey as an SMD part. </w:t>
       </w:r>
       <w:r>
         <w:t xml:space="preserve">Might ask Chris to order one to play with and see if this can replace </w:t>
@@ -2468,15 +2415,7 @@
         <w:t xml:space="preserve">Considering to instead have the 3d-printed piece have a hose nozzle output, so that users can decide whether they want a cheap manual valve or an integrated solenoid valve (will leave a place for </w:t>
       </w:r>
       <w:r>
-        <w:t xml:space="preserve">the valve control in the </w:t>
-      </w:r>
-      <w:proofErr w:type="spellStart"/>
-      <w:r>
-        <w:t>pcb</w:t>
-      </w:r>
-      <w:proofErr w:type="spellEnd"/>
-      <w:r>
-        <w:t>.</w:t>
+        <w:t>the valve control in the pcb.</w:t>
       </w:r>
       <w:r>
         <w:t>)</w:t>
@@ -2491,15 +2430,7 @@
         </w:numPr>
       </w:pPr>
       <w:r>
-        <w:t xml:space="preserve">Next is to perform iteration on 3d printers to find the optimal tolerance for </w:t>
-      </w:r>
-      <w:proofErr w:type="spellStart"/>
-      <w:r>
-        <w:t>luer</w:t>
-      </w:r>
-      <w:proofErr w:type="spellEnd"/>
-      <w:r>
-        <w:t xml:space="preserve"> lock and other related </w:t>
+        <w:t xml:space="preserve">Next is to perform iteration on 3d printers to find the optimal tolerance for luer lock and other related </w:t>
       </w:r>
       <w:r>
         <w:t>dimensions</w:t>
@@ -2529,23 +2460,7 @@
         </w:numPr>
       </w:pPr>
       <w:r>
-        <w:t xml:space="preserve">Rapid prototyping on the </w:t>
-      </w:r>
-      <w:proofErr w:type="spellStart"/>
-      <w:r>
-        <w:t>Prusa</w:t>
-      </w:r>
-      <w:proofErr w:type="spellEnd"/>
-      <w:r>
-        <w:t xml:space="preserve"> MK3S 3D printer resulted in a working model of low-cost </w:t>
-      </w:r>
-      <w:proofErr w:type="spellStart"/>
-      <w:r>
-        <w:t>luer</w:t>
-      </w:r>
-      <w:proofErr w:type="spellEnd"/>
-      <w:r>
-        <w:t xml:space="preserve"> lock.</w:t>
+        <w:t>Rapid prototyping on the Prusa MK3S 3D printer resulted in a working model of low-cost luer lock.</w:t>
       </w:r>
     </w:p>
     <w:p>
@@ -2856,21 +2771,8 @@
         </w:numPr>
       </w:pPr>
       <w:r>
-        <w:t xml:space="preserve">Campus will </w:t>
-      </w:r>
-      <w:proofErr w:type="spellStart"/>
-      <w:r>
-        <w:t>shutdown</w:t>
-      </w:r>
-      <w:proofErr w:type="spellEnd"/>
-      <w:r>
-        <w:t xml:space="preserve"> doe to </w:t>
-      </w:r>
-      <w:proofErr w:type="spellStart"/>
-      <w:r>
-        <w:t>Coronovirus</w:t>
-      </w:r>
-      <w:proofErr w:type="spellEnd"/>
+        <w:t>Campus will shutdown doe to Coronovirus</w:t>
+      </w:r>
       <w:r>
         <w:t>. Will need to come up with a plan</w:t>
       </w:r>
@@ -3217,15 +3119,7 @@
         <w:t>Jumper wires, resistors, capacitors</w:t>
       </w:r>
       <w:r>
-        <w:t>, other electronics. Various pre-made boards from Adafruit/</w:t>
-      </w:r>
-      <w:proofErr w:type="spellStart"/>
-      <w:r>
-        <w:t>Pololu</w:t>
-      </w:r>
-      <w:proofErr w:type="spellEnd"/>
-      <w:r>
-        <w:t xml:space="preserve"> etc.</w:t>
+        <w:t>, other electronics. Various pre-made boards from Adafruit/Pololu etc.</w:t>
       </w:r>
     </w:p>
     <w:p>
@@ -3234,11 +3128,9 @@
       </w:r>
     </w:p>
     <w:p>
-      <w:proofErr w:type="spellStart"/>
       <w:r>
         <w:t>Nscope</w:t>
       </w:r>
-      <w:proofErr w:type="spellEnd"/>
     </w:p>
     <w:p/>
     <w:p/>
@@ -3438,15 +3330,7 @@
         <w:t xml:space="preserve">Use a DC motor with </w:t>
       </w:r>
       <w:r>
-        <w:t xml:space="preserve">encoder (or without?) and use either two </w:t>
-      </w:r>
-      <w:proofErr w:type="spellStart"/>
-      <w:r>
-        <w:t>endstops</w:t>
-      </w:r>
-      <w:proofErr w:type="spellEnd"/>
-      <w:r>
-        <w:t xml:space="preserve"> or a linear potentiometer</w:t>
+        <w:t>encoder (or without?) and use either two endstops or a linear potentiometer</w:t>
       </w:r>
     </w:p>
     <w:p>
@@ -3566,23 +3450,7 @@
         </w:numPr>
       </w:pPr>
       <w:r>
-        <w:t xml:space="preserve">Prototype a connector with female </w:t>
-      </w:r>
-      <w:proofErr w:type="spellStart"/>
-      <w:r>
-        <w:t>luer</w:t>
-      </w:r>
-      <w:proofErr w:type="spellEnd"/>
-      <w:r>
-        <w:t xml:space="preserve">, male </w:t>
-      </w:r>
-      <w:proofErr w:type="spellStart"/>
-      <w:r>
-        <w:t>luer</w:t>
-      </w:r>
-      <w:proofErr w:type="spellEnd"/>
-      <w:r>
-        <w:t xml:space="preserve">, and a </w:t>
+        <w:t xml:space="preserve">Prototype a connector with female luer, male luer, and a </w:t>
       </w:r>
       <w:r>
         <w:t>tube coming out – then hook up a pressure sensor in line with the syringe, and use a scale found in my house to graph a pressure-torque characteristic of the motor.</w:t>
@@ -3734,37 +3602,13 @@
         </w:numPr>
       </w:pPr>
       <w:r>
-        <w:t xml:space="preserve">Prototyping of the Y </w:t>
-      </w:r>
-      <w:proofErr w:type="spellStart"/>
-      <w:r>
-        <w:t>Luer</w:t>
-      </w:r>
-      <w:proofErr w:type="spellEnd"/>
-      <w:r>
-        <w:t xml:space="preserve"> connector hit a bottleneck – the </w:t>
-      </w:r>
-      <w:proofErr w:type="spellStart"/>
-      <w:r>
-        <w:t>pla</w:t>
-      </w:r>
-      <w:proofErr w:type="spellEnd"/>
-      <w:r>
-        <w:t xml:space="preserve"> isn’t strong enough and does not produce </w:t>
+        <w:t xml:space="preserve">Prototyping of the Y Luer connector hit a bottleneck – the pla isn’t strong enough and does not produce </w:t>
       </w:r>
       <w:r>
         <w:t xml:space="preserve">an air-tight environment. </w:t>
       </w:r>
       <w:r>
-        <w:t xml:space="preserve">The </w:t>
-      </w:r>
-      <w:proofErr w:type="spellStart"/>
-      <w:r>
-        <w:t>pisture</w:t>
-      </w:r>
-      <w:proofErr w:type="spellEnd"/>
-      <w:r>
-        <w:t xml:space="preserve"> shows the iterations I performed today:</w:t>
+        <w:t>The pisture shows the iterations I performed today:</w:t>
       </w:r>
     </w:p>
     <w:p>
@@ -3831,15 +3675,7 @@
         <w:pStyle w:val="ListParagraph"/>
       </w:pPr>
       <w:r>
-        <w:t xml:space="preserve">The PLA wasn’t strong enough – as I tried to untwist the connector off from the syringe, the end broke off and stayed inside the </w:t>
-      </w:r>
-      <w:proofErr w:type="spellStart"/>
-      <w:r>
-        <w:t>luer</w:t>
-      </w:r>
-      <w:proofErr w:type="spellEnd"/>
-      <w:r>
-        <w:t xml:space="preserve"> connector, making the syringe unusable.</w:t>
+        <w:t>The PLA wasn’t strong enough – as I tried to untwist the connector off from the syringe, the end broke off and stayed inside the luer connector, making the syringe unusable.</w:t>
       </w:r>
     </w:p>
     <w:p>
@@ -3871,35 +3707,19 @@
         </w:numPr>
       </w:pPr>
       <w:r>
-        <w:t xml:space="preserve">Use </w:t>
-      </w:r>
-      <w:proofErr w:type="spellStart"/>
-      <w:r>
-        <w:t>petg</w:t>
-      </w:r>
-      <w:proofErr w:type="spellEnd"/>
-      <w:r>
-        <w:t>/or other PLA substitute</w:t>
-      </w:r>
-    </w:p>
-    <w:p>
-      <w:pPr>
-        <w:pStyle w:val="ListParagraph"/>
-        <w:numPr>
-          <w:ilvl w:val="1"/>
-          <w:numId w:val="5"/>
-        </w:numPr>
-      </w:pPr>
-      <w:r>
-        <w:t xml:space="preserve">Use industrial </w:t>
-      </w:r>
-      <w:proofErr w:type="spellStart"/>
-      <w:r>
-        <w:t>Luer</w:t>
-      </w:r>
-      <w:proofErr w:type="spellEnd"/>
-      <w:r>
-        <w:t xml:space="preserve"> connectors instead (promising)</w:t>
+        <w:t>Use petg/or other PLA substitute</w:t>
+      </w:r>
+    </w:p>
+    <w:p>
+      <w:pPr>
+        <w:pStyle w:val="ListParagraph"/>
+        <w:numPr>
+          <w:ilvl w:val="1"/>
+          <w:numId w:val="5"/>
+        </w:numPr>
+      </w:pPr>
+      <w:r>
+        <w:t>Use industrial Luer connectors instead (promising)</w:t>
       </w:r>
     </w:p>
     <w:p>
@@ -4092,7 +3912,7 @@
           <v:shape id="_x0000_i1026" type="#_x0000_t75" style="width:459.4pt;height:403pt" o:ole="">
             <v:imagedata r:id="rId45" o:title=""/>
           </v:shape>
-          <o:OLEObject Type="Embed" ProgID="Excel.Sheet.12" ShapeID="_x0000_i1026" DrawAspect="Content" ObjectID="_1647183337" r:id="rId46"/>
+          <o:OLEObject Type="Embed" ProgID="Excel.Sheet.12" ShapeID="_x0000_i1026" DrawAspect="Content" ObjectID="_1647327254" r:id="rId46"/>
         </w:object>
       </w:r>
     </w:p>
@@ -4351,13 +4171,8 @@
         <w:pStyle w:val="ListParagraph"/>
         <w:ind w:left="1440"/>
       </w:pPr>
-      <w:proofErr w:type="spellStart"/>
-      <w:r>
-        <w:t>Pololu</w:t>
-      </w:r>
-      <w:proofErr w:type="spellEnd"/>
-      <w:r>
-        <w:t xml:space="preserve"> stepper driver instruction: </w:t>
+      <w:r>
+        <w:t xml:space="preserve">Pololu stepper driver instruction: </w:t>
       </w:r>
       <w:hyperlink r:id="rId50" w:history="1">
         <w:r>
@@ -4380,15 +4195,7 @@
         <w:t xml:space="preserve">I then realized that the </w:t>
       </w:r>
       <w:r>
-        <w:t xml:space="preserve">A4988 board I am using is different from the ones that </w:t>
-      </w:r>
-      <w:proofErr w:type="spellStart"/>
-      <w:r>
-        <w:t>Pololu</w:t>
-      </w:r>
-      <w:proofErr w:type="spellEnd"/>
-      <w:r>
-        <w:t xml:space="preserve"> sells – could be a knockoff, which prevents me from accurately </w:t>
+        <w:t xml:space="preserve">A4988 board I am using is different from the ones that Pololu sells – could be a knockoff, which prevents me from accurately </w:t>
       </w:r>
       <w:r>
         <w:t>measuring and adjusting the current limit. I already turned the on-board potentiometer all the way to the max side, so I think I’ve</w:t>
@@ -4478,15 +4285,7 @@
         <w:t xml:space="preserve">integrating the linear potentiometer, replace the flexible </w:t>
       </w:r>
       <w:r>
-        <w:t xml:space="preserve">coupling and the </w:t>
-      </w:r>
-      <w:proofErr w:type="spellStart"/>
-      <w:r>
-        <w:t>endstop</w:t>
-      </w:r>
-      <w:proofErr w:type="spellEnd"/>
-      <w:r>
-        <w:t>, and re-print the entire setup.</w:t>
+        <w:t>coupling and the endstop, and re-print the entire setup.</w:t>
       </w:r>
     </w:p>
     <w:p/>
@@ -4581,15 +4380,7 @@
         </w:numPr>
       </w:pPr>
       <w:r>
-        <w:t xml:space="preserve">The stepper motor system is far too </w:t>
-      </w:r>
-      <w:proofErr w:type="spellStart"/>
-      <w:r>
-        <w:t>lound</w:t>
-      </w:r>
-      <w:proofErr w:type="spellEnd"/>
-      <w:r>
-        <w:t xml:space="preserve">, and it vibrates </w:t>
+        <w:t xml:space="preserve">The stepper motor system is far too loud, and it vibrates </w:t>
       </w:r>
       <w:r>
         <w:t>like crazy…</w:t>
@@ -4656,11 +4447,11 @@
         <w:pStyle w:val="ListParagraph"/>
       </w:pPr>
       <w:r>
-        <w:object w:dxaOrig="8870" w:dyaOrig="4949" w14:anchorId="10E33A47">
-          <v:shape id="_x0000_i1027" type="#_x0000_t75" style="width:443.3pt;height:247.15pt" o:ole="">
+        <w:object w:dxaOrig="8250" w:dyaOrig="5115" w14:anchorId="10E33A47">
+          <v:shape id="_x0000_i1027" type="#_x0000_t75" style="width:412.65pt;height:255.75pt" o:ole="">
             <v:imagedata r:id="rId51" o:title=""/>
           </v:shape>
-          <o:OLEObject Type="Embed" ProgID="Excel.Sheet.12" ShapeID="_x0000_i1027" DrawAspect="Content" ObjectID="_1647183338" r:id="rId52"/>
+          <o:OLEObject Type="Embed" ProgID="Excel.Sheet.12" ShapeID="_x0000_i1027" DrawAspect="Content" ObjectID="_1647327255" r:id="rId52"/>
         </w:object>
       </w:r>
     </w:p>
@@ -5008,15 +4799,7 @@
         <w:t xml:space="preserve"> Adafruit MP</w:t>
       </w:r>
       <w:r>
-        <w:t>RLS pressure sensor was written with the original Arduino “</w:t>
-      </w:r>
-      <w:proofErr w:type="spellStart"/>
-      <w:r>
-        <w:t>Wire.h</w:t>
-      </w:r>
-      <w:proofErr w:type="spellEnd"/>
-      <w:r>
-        <w:t xml:space="preserve">” library. </w:t>
+        <w:t xml:space="preserve">RLS pressure sensor was written with the original Arduino “Wire.h” library. </w:t>
       </w:r>
       <w:r>
         <w:t>At the end of the day I managed to get the Teensy wire library working with the sensor by incorporating part of the code from the original header files from the Adafruit library.</w:t>
@@ -5237,15 +5020,7 @@
         <w:t>The issue was that out of the 4 bytes of data that the sensor sent to the master, the first byte is always a status indicator</w:t>
       </w:r>
       <w:r>
-        <w:t>. So I did an extra “</w:t>
-      </w:r>
-      <w:proofErr w:type="spellStart"/>
-      <w:r>
-        <w:t>Wire.read</w:t>
-      </w:r>
-      <w:proofErr w:type="spellEnd"/>
-      <w:r>
-        <w:t xml:space="preserve">()” which would read and clear the first byte of data from the RX buffer. The last 3 bytes (24 bit) now contains the raw data which could be well-calibrated using the existing </w:t>
+        <w:t xml:space="preserve">. So I did an extra “Wire.read()” which would read and clear the first byte of data from the RX buffer. The last 3 bytes (24 bit) now contains the raw data which could be well-calibrated using the existing </w:t>
       </w:r>
       <w:r>
         <w:t>equations in the documentation (kindly provided in the Adafruit example library).</w:t>
@@ -5263,15 +5038,7 @@
         </w:numPr>
       </w:pPr>
       <w:r>
-        <w:t xml:space="preserve">Performed a pilot test with the y connectors, </w:t>
-      </w:r>
-      <w:proofErr w:type="spellStart"/>
-      <w:r>
-        <w:t>luer</w:t>
-      </w:r>
-      <w:proofErr w:type="spellEnd"/>
-      <w:r>
-        <w:t xml:space="preserve"> connectors, and the new tubing. Used the syringe to actuat</w:t>
+        <w:t>Performed a pilot test with the y connectors, luer connectors, and the new tubing. Used the syringe to actuat</w:t>
       </w:r>
       <w:r>
         <w:t>o</w:t>
@@ -5305,30 +5072,121 @@
         </w:numPr>
       </w:pPr>
       <w:r>
-        <w:t>Finalized test code for “big master” (now an Arduino Nano) and “</w:t>
-      </w:r>
-      <w:proofErr w:type="spellStart"/>
-      <w:r>
-        <w:t>mid_master</w:t>
-      </w:r>
-      <w:proofErr w:type="spellEnd"/>
-      <w:r>
-        <w:t xml:space="preserve">” (now a Teensy LC). Created a </w:t>
-      </w:r>
-      <w:proofErr w:type="spellStart"/>
-      <w:r>
-        <w:t>Github</w:t>
-      </w:r>
-      <w:proofErr w:type="spellEnd"/>
-      <w:r>
-        <w:t xml:space="preserve"> repo</w:t>
-      </w:r>
-      <w:r>
-        <w:t xml:space="preserve">: </w:t>
+        <w:t xml:space="preserve">Finalized test code for “big master” (now an Arduino Nano) and “mid_master” (now a Teensy LC). </w:t>
+      </w:r>
+      <w:r>
+        <w:t>Updated Github repo.</w:t>
+      </w:r>
+      <w:r>
+        <w:t xml:space="preserve"> </w:t>
+      </w:r>
+    </w:p>
+    <w:p>
+      <w:pPr>
+        <w:pStyle w:val="ListParagraph"/>
+      </w:pPr>
+    </w:p>
+    <w:p>
+      <w:r>
+        <w:t>April 1</w:t>
+      </w:r>
+      <w:r>
+        <w:rPr>
+          <w:vertAlign w:val="superscript"/>
+        </w:rPr>
+        <w:t>st</w:t>
+      </w:r>
+      <w:r>
+        <w:t>, 2020</w:t>
+      </w:r>
+    </w:p>
+    <w:p>
+      <w:pPr>
+        <w:pStyle w:val="ListParagraph"/>
+        <w:numPr>
+          <w:ilvl w:val="0"/>
+          <w:numId w:val="5"/>
+        </w:numPr>
+      </w:pPr>
+      <w:r>
+        <w:t>Issue:</w:t>
+      </w:r>
+    </w:p>
+    <w:p>
+      <w:pPr>
+        <w:pStyle w:val="ListParagraph"/>
+        <w:numPr>
+          <w:ilvl w:val="1"/>
+          <w:numId w:val="5"/>
+        </w:numPr>
+      </w:pPr>
+      <w:r>
+        <w:t>Linear Potentiometer could not be red by the EV3</w:t>
+      </w:r>
+      <w:r>
+        <w:t>. I tested my code by using a 10k rotational potentiometer and it worked just fine (from 1 to 1023). I checked all 5 of the linear pot I purchased from Digi-key with a voltmeter. One thing I noticed is that they are not perfectly</w:t>
+      </w:r>
+      <w:r>
+        <w:t xml:space="preserve"> linear</w:t>
+      </w:r>
+      <w:r>
+        <w:t xml:space="preserve"> – I slid it to the middle but reads around 8k…</w:t>
+      </w:r>
+      <w:r>
+        <w:t xml:space="preserve">                   </w:t>
+      </w:r>
+    </w:p>
+    <w:p>
+      <w:pPr>
+        <w:pStyle w:val="ListParagraph"/>
+        <w:numPr>
+          <w:ilvl w:val="1"/>
+          <w:numId w:val="5"/>
+        </w:numPr>
+      </w:pPr>
+      <w:r>
+        <w:t>Friction inside the syringe</w:t>
+      </w:r>
+      <w:r>
+        <w:t xml:space="preserve"> – For the old ones I have I tried </w:t>
+      </w:r>
+      <w:r>
+        <w:t xml:space="preserve">vegetable oil and slide bearing grease – it seems like one of them </w:t>
+      </w:r>
+      <w:r>
+        <w:t xml:space="preserve">made the </w:t>
+      </w:r>
+      <w:r>
+        <w:t>rubber</w:t>
+      </w:r>
+      <w:r>
+        <w:t xml:space="preserve"> piston</w:t>
+      </w:r>
+      <w:r>
+        <w:t xml:space="preserve"> to swell, decay, crack, </w:t>
+      </w:r>
+      <w:r>
+        <w:t xml:space="preserve">and the syringe unusable… Looking for suggestions (it seemed </w:t>
+      </w:r>
+      <w:r>
+        <w:t>that s</w:t>
       </w:r>
       <w:bookmarkStart w:id="3" w:name="_GoBack"/>
       <w:bookmarkEnd w:id="3"/>
-    </w:p>
+      <w:r>
+        <w:t>ilicone gel works pretty well?</w:t>
+      </w:r>
+      <w:r>
+        <w:t xml:space="preserve">). </w:t>
+      </w:r>
+      <w:r>
+        <w:t xml:space="preserve"> </w:t>
+      </w:r>
+      <w:r>
+        <w:t xml:space="preserve"> </w:t>
+      </w:r>
+    </w:p>
+    <w:p/>
     <w:sectPr>
       <w:pgSz w:w="12240" w:h="15840"/>
       <w:pgMar w:top="1440" w:right="1080" w:bottom="1440" w:left="1080" w:header="720" w:footer="720" w:gutter="0"/>
@@ -6883,7 +6741,7 @@
 </file>
 
 <file path=customXml/itemProps1.xml><?xml version="1.0" encoding="utf-8"?>
-<ds:datastoreItem xmlns:ds="http://schemas.openxmlformats.org/officeDocument/2006/customXml" ds:itemID="{435D11D8-7589-426D-AB4C-42531D7FCB37}">
+<ds:datastoreItem xmlns:ds="http://schemas.openxmlformats.org/officeDocument/2006/customXml" ds:itemID="{2D128711-0A2B-4455-9BAD-492FC0565284}">
   <ds:schemaRefs>
     <ds:schemaRef ds:uri="http://schemas.openxmlformats.org/officeDocument/2006/bibliography"/>
   </ds:schemaRefs>

</xml_diff>